<commit_message>
unknown changes made/uses words comparison viewer, only minor changes.
</commit_message>
<xml_diff>
--- a/Documents/DnD Summary of Races.docx
+++ b/Documents/DnD Summary of Races.docx
@@ -924,23 +924,7 @@
           <w:b/>
           <w:szCs w:val="19"/>
         </w:rPr>
-        <w:t>Mult</w:t>
-      </w:r>
-      <w:r>
-        <w:rPr>
-          <w:rFonts w:cs="Consolas"/>
-          <w:b/>
-          <w:szCs w:val="19"/>
-        </w:rPr>
-        <w:t>i</w:t>
-      </w:r>
-      <w:r>
-        <w:rPr>
-          <w:rFonts w:cs="Consolas"/>
-          <w:b/>
-          <w:szCs w:val="19"/>
-        </w:rPr>
-        <w:t>-Classes:</w:t>
+        <w:t>Multi-Classes:</w:t>
       </w:r>
     </w:p>
     <w:p>
@@ -1049,15 +1033,7 @@
           <w:b/>
           <w:szCs w:val="19"/>
         </w:rPr>
-        <w:t>Positive</w:t>
-      </w:r>
-      <w:r>
-        <w:rPr>
-          <w:rFonts w:cs="Consolas"/>
-          <w:b/>
-          <w:szCs w:val="19"/>
-        </w:rPr>
-        <w:t xml:space="preserve"> Modifiers:</w:t>
+        <w:t>Positive Modifiers:</w:t>
       </w:r>
     </w:p>
     <w:p>
@@ -2117,14 +2093,7 @@
           <w:b/>
           <w:sz w:val="28"/>
         </w:rPr>
-        <w:t>Half-Elves</w:t>
-      </w:r>
-      <w:r>
-        <w:rPr>
-          <w:b/>
-          <w:sz w:val="28"/>
-        </w:rPr>
-        <w:t>:</w:t>
+        <w:t>Half-Elves:</w:t>
       </w:r>
     </w:p>
     <w:p>
@@ -2786,21 +2755,614 @@
           <w:b/>
           <w:sz w:val="28"/>
         </w:rPr>
-        <w:t>Halfling</w:t>
-      </w:r>
-      <w:r>
-        <w:rPr>
-          <w:b/>
+        <w:t>Halfling:</w:t>
+      </w:r>
+    </w:p>
+    <w:p>
+      <w:pPr>
+        <w:spacing w:after="0" w:line="240" w:lineRule="auto"/>
+        <w:rPr>
+          <w:b/>
+          <w:sz w:val="20"/>
+        </w:rPr>
+      </w:pPr>
+    </w:p>
+    <w:p>
+      <w:pPr>
+        <w:spacing w:after="0" w:line="240" w:lineRule="auto"/>
+      </w:pPr>
+      <w:r>
+        <w:t xml:space="preserve">Halflings are much like small humans and have round and flushed complexions, with curly hair and hair on their feet. They prefer to be barefoot and typically live up to 150 years old. Halflings enjoy peaceful and quite lives and overall enjoy their homes to a dangerous journey. They are generous and hardworking and are observant and conversational in friendly company. There are three type of </w:t>
+      </w:r>
+      <w:proofErr w:type="spellStart"/>
+      <w:r>
+        <w:t>halflings</w:t>
+      </w:r>
+      <w:proofErr w:type="spellEnd"/>
+      <w:r>
+        <w:t xml:space="preserve">: </w:t>
+      </w:r>
+      <w:proofErr w:type="spellStart"/>
+      <w:r>
+        <w:t>Hairfeets</w:t>
+      </w:r>
+      <w:proofErr w:type="spellEnd"/>
+      <w:r>
+        <w:t xml:space="preserve">, </w:t>
+      </w:r>
+      <w:proofErr w:type="spellStart"/>
+      <w:r>
+        <w:t>Tallfellows</w:t>
+      </w:r>
+      <w:proofErr w:type="spellEnd"/>
+      <w:r>
+        <w:t xml:space="preserve">, and Stouts, where </w:t>
+      </w:r>
+      <w:proofErr w:type="spellStart"/>
+      <w:r>
+        <w:t>Hairfeets</w:t>
+      </w:r>
+      <w:proofErr w:type="spellEnd"/>
+      <w:r>
+        <w:t xml:space="preserve"> being the most common type.</w:t>
+      </w:r>
+    </w:p>
+    <w:p>
+      <w:pPr>
+        <w:spacing w:after="0" w:line="240" w:lineRule="auto"/>
+      </w:pPr>
+    </w:p>
+    <w:p>
+      <w:pPr>
+        <w:spacing w:after="0" w:line="240" w:lineRule="auto"/>
+        <w:rPr>
+          <w:rFonts w:cs="Consolas"/>
+          <w:b/>
+          <w:szCs w:val="19"/>
+        </w:rPr>
+      </w:pPr>
+      <w:r>
+        <w:rPr>
+          <w:rFonts w:cs="Consolas"/>
+          <w:b/>
+          <w:szCs w:val="19"/>
+        </w:rPr>
+        <w:t>Available Classes:</w:t>
+      </w:r>
+    </w:p>
+    <w:p>
+      <w:pPr>
+        <w:autoSpaceDE w:val="0"/>
+        <w:autoSpaceDN w:val="0"/>
+        <w:adjustRightInd w:val="0"/>
+        <w:spacing w:after="0" w:line="240" w:lineRule="auto"/>
+        <w:rPr>
+          <w:rFonts w:cs="Consolas"/>
+          <w:szCs w:val="19"/>
+        </w:rPr>
+      </w:pPr>
+      <w:r>
+        <w:rPr>
+          <w:rFonts w:cs="Consolas"/>
+          <w:szCs w:val="19"/>
+        </w:rPr>
+        <w:t>Cleric</w:t>
+      </w:r>
+    </w:p>
+    <w:p>
+      <w:pPr>
+        <w:autoSpaceDE w:val="0"/>
+        <w:autoSpaceDN w:val="0"/>
+        <w:adjustRightInd w:val="0"/>
+        <w:spacing w:after="0" w:line="240" w:lineRule="auto"/>
+        <w:rPr>
+          <w:rFonts w:cs="Consolas"/>
+          <w:szCs w:val="19"/>
+        </w:rPr>
+      </w:pPr>
+      <w:r>
+        <w:rPr>
+          <w:rFonts w:cs="Consolas"/>
+          <w:szCs w:val="19"/>
+        </w:rPr>
+        <w:t>Fighter</w:t>
+      </w:r>
+    </w:p>
+    <w:p>
+      <w:pPr>
+        <w:autoSpaceDE w:val="0"/>
+        <w:autoSpaceDN w:val="0"/>
+        <w:adjustRightInd w:val="0"/>
+        <w:spacing w:after="0" w:line="240" w:lineRule="auto"/>
+        <w:rPr>
+          <w:rFonts w:cs="Consolas"/>
+          <w:szCs w:val="19"/>
+        </w:rPr>
+      </w:pPr>
+      <w:r>
+        <w:rPr>
+          <w:rFonts w:cs="Consolas"/>
+          <w:szCs w:val="19"/>
+        </w:rPr>
+        <w:t>Thief</w:t>
+      </w:r>
+    </w:p>
+    <w:p>
+      <w:pPr>
+        <w:autoSpaceDE w:val="0"/>
+        <w:autoSpaceDN w:val="0"/>
+        <w:adjustRightInd w:val="0"/>
+        <w:spacing w:after="0" w:line="240" w:lineRule="auto"/>
+        <w:rPr>
+          <w:rFonts w:cs="Consolas"/>
+          <w:b/>
+          <w:szCs w:val="19"/>
+        </w:rPr>
+      </w:pPr>
+      <w:r>
+        <w:rPr>
+          <w:rFonts w:cs="Consolas"/>
+          <w:b/>
+          <w:szCs w:val="19"/>
+        </w:rPr>
+        <w:t>Multi-Classes:</w:t>
+      </w:r>
+    </w:p>
+    <w:p>
+      <w:pPr>
+        <w:autoSpaceDE w:val="0"/>
+        <w:autoSpaceDN w:val="0"/>
+        <w:adjustRightInd w:val="0"/>
+        <w:spacing w:after="0" w:line="240" w:lineRule="auto"/>
+        <w:rPr>
+          <w:rFonts w:cs="Consolas"/>
+          <w:szCs w:val="19"/>
+        </w:rPr>
+      </w:pPr>
+      <w:r>
+        <w:rPr>
+          <w:rFonts w:cs="Consolas"/>
+          <w:szCs w:val="19"/>
+        </w:rPr>
+        <w:t>Fighter/Thief</w:t>
+      </w:r>
+    </w:p>
+    <w:p>
+      <w:pPr>
+        <w:autoSpaceDE w:val="0"/>
+        <w:autoSpaceDN w:val="0"/>
+        <w:adjustRightInd w:val="0"/>
+        <w:spacing w:after="0" w:line="240" w:lineRule="auto"/>
+        <w:rPr>
+          <w:rFonts w:cs="Consolas"/>
+          <w:szCs w:val="19"/>
+        </w:rPr>
+      </w:pPr>
+    </w:p>
+    <w:p>
+      <w:pPr>
+        <w:autoSpaceDE w:val="0"/>
+        <w:autoSpaceDN w:val="0"/>
+        <w:adjustRightInd w:val="0"/>
+        <w:spacing w:after="0" w:line="240" w:lineRule="auto"/>
+        <w:rPr>
+          <w:rFonts w:cs="Consolas"/>
+          <w:b/>
+          <w:szCs w:val="19"/>
+        </w:rPr>
+      </w:pPr>
+      <w:r>
+        <w:rPr>
+          <w:rFonts w:cs="Consolas"/>
+          <w:b/>
+          <w:szCs w:val="19"/>
+        </w:rPr>
+        <w:t>Positive Modifiers:</w:t>
+      </w:r>
+    </w:p>
+    <w:p>
+      <w:pPr>
+        <w:autoSpaceDE w:val="0"/>
+        <w:autoSpaceDN w:val="0"/>
+        <w:adjustRightInd w:val="0"/>
+        <w:spacing w:after="0" w:line="240" w:lineRule="auto"/>
+        <w:rPr>
+          <w:rFonts w:cs="Consolas"/>
+          <w:szCs w:val="19"/>
+        </w:rPr>
+      </w:pPr>
+      <w:r>
+        <w:rPr>
+          <w:rFonts w:cs="Consolas"/>
+          <w:szCs w:val="19"/>
+        </w:rPr>
+        <w:t>Dexterity: +1</w:t>
+      </w:r>
+      <w:r>
+        <w:rPr>
+          <w:rFonts w:cs="Consolas"/>
+          <w:szCs w:val="19"/>
+        </w:rPr>
+        <w:t xml:space="preserve"> </w:t>
+      </w:r>
+    </w:p>
+    <w:p>
+      <w:pPr>
+        <w:autoSpaceDE w:val="0"/>
+        <w:autoSpaceDN w:val="0"/>
+        <w:adjustRightInd w:val="0"/>
+        <w:spacing w:after="0" w:line="240" w:lineRule="auto"/>
+        <w:rPr>
+          <w:rFonts w:cs="Consolas"/>
+          <w:szCs w:val="19"/>
+        </w:rPr>
+      </w:pPr>
+      <w:r>
+        <w:rPr>
+          <w:rFonts w:cs="Consolas"/>
+          <w:szCs w:val="19"/>
+        </w:rPr>
+        <w:t>Constitution Saving Throw: +1 for every 3 Constitution Point</w:t>
+      </w:r>
+      <w:r>
+        <w:rPr>
+          <w:rFonts w:cs="Consolas"/>
+          <w:szCs w:val="19"/>
+        </w:rPr>
+        <w:t>s, against Magical Items/Spells</w:t>
+      </w:r>
+      <w:r>
+        <w:rPr>
+          <w:rFonts w:cs="Consolas"/>
+          <w:szCs w:val="19"/>
+        </w:rPr>
+        <w:t xml:space="preserve"> and Poisons</w:t>
+      </w:r>
+    </w:p>
+    <w:p>
+      <w:pPr>
+        <w:autoSpaceDE w:val="0"/>
+        <w:autoSpaceDN w:val="0"/>
+        <w:adjustRightInd w:val="0"/>
+        <w:spacing w:after="0" w:line="240" w:lineRule="auto"/>
+        <w:rPr>
+          <w:rFonts w:cs="Consolas"/>
+          <w:szCs w:val="19"/>
+        </w:rPr>
+      </w:pPr>
+      <w:r>
+        <w:rPr>
+          <w:rFonts w:cs="Consolas"/>
+          <w:szCs w:val="19"/>
+        </w:rPr>
+        <w:t xml:space="preserve">Damage: +1 to </w:t>
+      </w:r>
+      <w:r>
+        <w:rPr>
+          <w:rFonts w:cs="Consolas"/>
+          <w:szCs w:val="19"/>
+        </w:rPr>
+        <w:t>Thrown weapons and slings</w:t>
+      </w:r>
+    </w:p>
+    <w:p>
+      <w:pPr>
+        <w:autoSpaceDE w:val="0"/>
+        <w:autoSpaceDN w:val="0"/>
+        <w:adjustRightInd w:val="0"/>
+        <w:spacing w:after="0" w:line="240" w:lineRule="auto"/>
+        <w:rPr>
+          <w:rFonts w:cs="Consolas"/>
+          <w:szCs w:val="19"/>
+        </w:rPr>
+      </w:pPr>
+      <w:r>
+        <w:rPr>
+          <w:rFonts w:cs="Consolas"/>
+          <w:szCs w:val="19"/>
+        </w:rPr>
+        <w:t>Surprise Attacks: -4 for opponent, -2 if opening a door (elf must not be wearing metal armor, alone or with a full party of elves/</w:t>
+      </w:r>
+      <w:proofErr w:type="spellStart"/>
+      <w:r>
+        <w:rPr>
+          <w:rFonts w:cs="Consolas"/>
+          <w:szCs w:val="19"/>
+        </w:rPr>
+        <w:t>half</w:t>
+      </w:r>
+      <w:r>
+        <w:rPr>
+          <w:rFonts w:cs="Consolas"/>
+          <w:szCs w:val="19"/>
+        </w:rPr>
+        <w:t>l</w:t>
+      </w:r>
+      <w:r>
+        <w:rPr>
+          <w:rFonts w:cs="Consolas"/>
+          <w:szCs w:val="19"/>
+        </w:rPr>
+        <w:t>ing</w:t>
+      </w:r>
+      <w:proofErr w:type="spellEnd"/>
+      <w:r>
+        <w:rPr>
+          <w:rFonts w:cs="Consolas"/>
+          <w:szCs w:val="19"/>
+        </w:rPr>
+        <w:t xml:space="preserve">, </w:t>
+      </w:r>
+      <w:r>
+        <w:rPr>
+          <w:rFonts w:cs="Consolas"/>
+          <w:szCs w:val="19"/>
+        </w:rPr>
+        <w:t>also not in metal armor, or 90'</w:t>
+      </w:r>
+      <w:r>
+        <w:rPr>
+          <w:rFonts w:cs="Consolas"/>
+          <w:szCs w:val="19"/>
+        </w:rPr>
+        <w:t xml:space="preserve"> feet away from their group)</w:t>
+      </w:r>
+    </w:p>
+    <w:p>
+      <w:pPr>
+        <w:autoSpaceDE w:val="0"/>
+        <w:autoSpaceDN w:val="0"/>
+        <w:adjustRightInd w:val="0"/>
+        <w:spacing w:after="0" w:line="240" w:lineRule="auto"/>
+        <w:rPr>
+          <w:rFonts w:cs="Consolas"/>
+          <w:szCs w:val="19"/>
+        </w:rPr>
+      </w:pPr>
+    </w:p>
+    <w:p>
+      <w:pPr>
+        <w:autoSpaceDE w:val="0"/>
+        <w:autoSpaceDN w:val="0"/>
+        <w:adjustRightInd w:val="0"/>
+        <w:spacing w:after="0" w:line="240" w:lineRule="auto"/>
+        <w:rPr>
+          <w:rFonts w:cs="Consolas"/>
+          <w:b/>
+          <w:szCs w:val="19"/>
+        </w:rPr>
+      </w:pPr>
+      <w:r>
+        <w:rPr>
+          <w:rFonts w:cs="Consolas"/>
+          <w:b/>
+          <w:szCs w:val="19"/>
+        </w:rPr>
+        <w:t>Negative Modifiers:</w:t>
+      </w:r>
+    </w:p>
+    <w:p>
+      <w:pPr>
+        <w:autoSpaceDE w:val="0"/>
+        <w:autoSpaceDN w:val="0"/>
+        <w:adjustRightInd w:val="0"/>
+        <w:spacing w:after="0" w:line="240" w:lineRule="auto"/>
+        <w:rPr>
+          <w:rFonts w:cs="Consolas"/>
+          <w:szCs w:val="19"/>
+        </w:rPr>
+      </w:pPr>
+      <w:r>
+        <w:rPr>
+          <w:rFonts w:cs="Consolas"/>
+          <w:szCs w:val="19"/>
+        </w:rPr>
+        <w:t>Strength</w:t>
+      </w:r>
+      <w:r>
+        <w:rPr>
+          <w:rFonts w:cs="Consolas"/>
+          <w:szCs w:val="19"/>
+        </w:rPr>
+        <w:t>: -1</w:t>
+      </w:r>
+    </w:p>
+    <w:p>
+      <w:pPr>
+        <w:autoSpaceDE w:val="0"/>
+        <w:autoSpaceDN w:val="0"/>
+        <w:adjustRightInd w:val="0"/>
+        <w:spacing w:after="0" w:line="240" w:lineRule="auto"/>
+        <w:rPr>
+          <w:rFonts w:cs="Consolas"/>
+          <w:szCs w:val="19"/>
+        </w:rPr>
+      </w:pPr>
+    </w:p>
+    <w:p>
+      <w:pPr>
+        <w:autoSpaceDE w:val="0"/>
+        <w:autoSpaceDN w:val="0"/>
+        <w:adjustRightInd w:val="0"/>
+        <w:spacing w:after="0" w:line="240" w:lineRule="auto"/>
+        <w:rPr>
+          <w:rFonts w:cs="Consolas"/>
+          <w:b/>
+          <w:szCs w:val="19"/>
+        </w:rPr>
+      </w:pPr>
+      <w:r>
+        <w:rPr>
+          <w:rFonts w:cs="Consolas"/>
+          <w:b/>
+          <w:szCs w:val="19"/>
+        </w:rPr>
+        <w:t>Race Skills:</w:t>
+      </w:r>
+    </w:p>
+    <w:p>
+      <w:pPr>
+        <w:autoSpaceDE w:val="0"/>
+        <w:autoSpaceDN w:val="0"/>
+        <w:adjustRightInd w:val="0"/>
+        <w:spacing w:after="0" w:line="240" w:lineRule="auto"/>
+        <w:rPr>
+          <w:rFonts w:cs="Consolas"/>
+          <w:szCs w:val="19"/>
+        </w:rPr>
+      </w:pPr>
+      <w:proofErr w:type="spellStart"/>
+      <w:r>
+        <w:rPr>
+          <w:rFonts w:cs="Consolas"/>
+          <w:szCs w:val="19"/>
+        </w:rPr>
+        <w:t>Infravision</w:t>
+      </w:r>
+      <w:proofErr w:type="spellEnd"/>
+      <w:r>
+        <w:rPr>
+          <w:rFonts w:cs="Consolas"/>
+          <w:szCs w:val="19"/>
+        </w:rPr>
+        <w:t>: Upon Character creation normal (0’), half (30’) and full (60’), 15%, 25% and 75% chance, respectively</w:t>
+      </w:r>
+      <w:r>
+        <w:rPr>
+          <w:rFonts w:cs="Consolas"/>
+          <w:szCs w:val="19"/>
+        </w:rPr>
+        <w:t xml:space="preserve"> </w:t>
+      </w:r>
+    </w:p>
+    <w:p>
+      <w:pPr>
+        <w:autoSpaceDE w:val="0"/>
+        <w:autoSpaceDN w:val="0"/>
+        <w:adjustRightInd w:val="0"/>
+        <w:spacing w:after="0" w:line="240" w:lineRule="auto"/>
+        <w:rPr>
+          <w:rFonts w:cs="Consolas"/>
+          <w:szCs w:val="19"/>
+        </w:rPr>
+      </w:pPr>
+      <w:r>
+        <w:rPr>
+          <w:rFonts w:cs="Consolas"/>
+          <w:szCs w:val="19"/>
+        </w:rPr>
+        <w:t>Detect/Determine from 10'</w:t>
+      </w:r>
+      <w:r>
+        <w:rPr>
+          <w:rFonts w:cs="Consolas"/>
+          <w:szCs w:val="19"/>
+        </w:rPr>
+        <w:t xml:space="preserve"> away</w:t>
+      </w:r>
+      <w:r>
+        <w:rPr>
+          <w:rFonts w:cs="Consolas"/>
+          <w:szCs w:val="19"/>
+        </w:rPr>
+        <w:t xml:space="preserve"> (only if character is half/full Stout)</w:t>
+      </w:r>
+      <w:r>
+        <w:rPr>
+          <w:rFonts w:cs="Consolas"/>
+          <w:szCs w:val="19"/>
+        </w:rPr>
+        <w:t>:</w:t>
+      </w:r>
+      <w:r>
+        <w:rPr>
+          <w:rFonts w:cs="Consolas"/>
+          <w:szCs w:val="19"/>
+        </w:rPr>
+        <w:t xml:space="preserve"> </w:t>
+      </w:r>
+    </w:p>
+    <w:p>
+      <w:pPr>
+        <w:autoSpaceDE w:val="0"/>
+        <w:autoSpaceDN w:val="0"/>
+        <w:adjustRightInd w:val="0"/>
+        <w:spacing w:after="0" w:line="240" w:lineRule="auto"/>
+        <w:rPr>
+          <w:rFonts w:cs="Consolas"/>
+          <w:szCs w:val="19"/>
+        </w:rPr>
+      </w:pPr>
+      <w:r>
+        <w:rPr>
+          <w:rFonts w:cs="Consolas"/>
+          <w:szCs w:val="19"/>
+        </w:rPr>
+        <w:t>G</w:t>
+      </w:r>
+      <w:r>
+        <w:rPr>
+          <w:rFonts w:cs="Consolas"/>
+          <w:szCs w:val="19"/>
+        </w:rPr>
+        <w:t>rade o</w:t>
+      </w:r>
+      <w:r>
+        <w:rPr>
+          <w:rFonts w:cs="Consolas"/>
+          <w:szCs w:val="19"/>
+        </w:rPr>
+        <w:t>r slope in a passage: 1-3 on 1d4</w:t>
+      </w:r>
+    </w:p>
+    <w:p>
+      <w:pPr>
+        <w:autoSpaceDE w:val="0"/>
+        <w:autoSpaceDN w:val="0"/>
+        <w:adjustRightInd w:val="0"/>
+        <w:spacing w:after="0" w:line="240" w:lineRule="auto"/>
+        <w:rPr>
+          <w:rFonts w:cs="Consolas"/>
+          <w:szCs w:val="19"/>
+        </w:rPr>
+      </w:pPr>
+      <w:r>
+        <w:rPr>
+          <w:rFonts w:cs="Consolas"/>
+          <w:szCs w:val="19"/>
+        </w:rPr>
+        <w:t>Approximate direction underground: 1-3 on 1d6</w:t>
+      </w:r>
+    </w:p>
+    <w:p>
+      <w:pPr>
+        <w:spacing w:after="0" w:line="240" w:lineRule="auto"/>
+        <w:rPr>
           <w:sz w:val="28"/>
         </w:rPr>
-        <w:t>:</w:t>
-      </w:r>
-    </w:p>
-    <w:p>
-      <w:pPr>
-        <w:spacing w:after="0" w:line="240" w:lineRule="auto"/>
-        <w:rPr>
-          <w:b/>
+      </w:pPr>
+    </w:p>
+    <w:p>
+      <w:pPr>
+        <w:spacing w:after="0" w:line="240" w:lineRule="auto"/>
+        <w:rPr>
+          <w:b/>
+          <w:sz w:val="28"/>
+        </w:rPr>
+      </w:pPr>
+      <w:r>
+        <w:rPr>
+          <w:b/>
+          <w:sz w:val="28"/>
+        </w:rPr>
+        <w:lastRenderedPageBreak/>
+        <w:t>Human:</w:t>
+      </w:r>
+    </w:p>
+    <w:p>
+      <w:pPr>
+        <w:spacing w:after="0" w:line="240" w:lineRule="auto"/>
+        <w:rPr>
           <w:sz w:val="20"/>
         </w:rPr>
       </w:pPr>
@@ -2810,850 +3372,249 @@
         <w:spacing w:after="0" w:line="240" w:lineRule="auto"/>
       </w:pPr>
       <w:r>
-        <w:t xml:space="preserve">Halflings are much like small humans and have round and flushed complexions, with curly hair and hair on their feet. They prefer to be barefoot and typically live up to 150 years old. Halflings enjoy peaceful and quite lives and overall enjoy their homes to a dangerous journey. They are generous and hardworking and are observant and conversational in friendly company. There are three type of </w:t>
-      </w:r>
+        <w:t xml:space="preserve">Humans are exactly as we find them on Earth, ranging from pale to very dark skin. Average height of 5’10” and can live up to 120 years old. Humans are the most social and tolerant of all the other races.  Due to their natural qualities, they tend to be major powers in the world and have ruled empires, whereas the other races, due to their own racial qualities, would find it difficult to achieve. </w:t>
+      </w:r>
+    </w:p>
+    <w:p>
+      <w:pPr>
+        <w:spacing w:after="0" w:line="240" w:lineRule="auto"/>
+      </w:pPr>
+    </w:p>
+    <w:p>
+      <w:pPr>
+        <w:spacing w:after="0" w:line="240" w:lineRule="auto"/>
+        <w:rPr>
+          <w:rFonts w:cs="Consolas"/>
+          <w:b/>
+          <w:szCs w:val="19"/>
+        </w:rPr>
+      </w:pPr>
+      <w:r>
+        <w:rPr>
+          <w:rFonts w:cs="Consolas"/>
+          <w:b/>
+          <w:szCs w:val="19"/>
+        </w:rPr>
+        <w:t>Available Classes:</w:t>
+      </w:r>
+    </w:p>
+    <w:p>
+      <w:pPr>
+        <w:autoSpaceDE w:val="0"/>
+        <w:autoSpaceDN w:val="0"/>
+        <w:adjustRightInd w:val="0"/>
+        <w:spacing w:after="0" w:line="240" w:lineRule="auto"/>
+        <w:rPr>
+          <w:rFonts w:cs="Consolas"/>
+          <w:szCs w:val="19"/>
+        </w:rPr>
+      </w:pPr>
+      <w:r>
+        <w:rPr>
+          <w:rFonts w:cs="Consolas"/>
+          <w:szCs w:val="19"/>
+        </w:rPr>
+        <w:t>Any Class</w:t>
+      </w:r>
+    </w:p>
+    <w:p>
+      <w:pPr>
+        <w:autoSpaceDE w:val="0"/>
+        <w:autoSpaceDN w:val="0"/>
+        <w:adjustRightInd w:val="0"/>
+        <w:spacing w:after="0" w:line="240" w:lineRule="auto"/>
+        <w:rPr>
+          <w:rFonts w:cs="Consolas"/>
+          <w:b/>
+          <w:szCs w:val="19"/>
+        </w:rPr>
+      </w:pPr>
+      <w:r>
+        <w:rPr>
+          <w:rFonts w:cs="Consolas"/>
+          <w:b/>
+          <w:szCs w:val="19"/>
+        </w:rPr>
+        <w:t>Multi-Classes:</w:t>
+      </w:r>
+    </w:p>
+    <w:p>
+      <w:pPr>
+        <w:autoSpaceDE w:val="0"/>
+        <w:autoSpaceDN w:val="0"/>
+        <w:adjustRightInd w:val="0"/>
+        <w:spacing w:after="0" w:line="240" w:lineRule="auto"/>
+        <w:rPr>
+          <w:rFonts w:cs="Consolas"/>
+          <w:szCs w:val="19"/>
+        </w:rPr>
+      </w:pPr>
+      <w:r>
+        <w:rPr>
+          <w:rFonts w:cs="Consolas"/>
+          <w:szCs w:val="19"/>
+        </w:rPr>
+        <w:t>Any up to 3</w:t>
+      </w:r>
+    </w:p>
+    <w:p>
+      <w:pPr>
+        <w:autoSpaceDE w:val="0"/>
+        <w:autoSpaceDN w:val="0"/>
+        <w:adjustRightInd w:val="0"/>
+        <w:spacing w:after="0" w:line="240" w:lineRule="auto"/>
+        <w:rPr>
+          <w:rFonts w:cs="Consolas"/>
+          <w:szCs w:val="19"/>
+        </w:rPr>
+      </w:pPr>
+    </w:p>
+    <w:p>
+      <w:pPr>
+        <w:autoSpaceDE w:val="0"/>
+        <w:autoSpaceDN w:val="0"/>
+        <w:adjustRightInd w:val="0"/>
+        <w:spacing w:after="0" w:line="240" w:lineRule="auto"/>
+        <w:rPr>
+          <w:rFonts w:cs="Consolas"/>
+          <w:b/>
+          <w:szCs w:val="19"/>
+        </w:rPr>
+      </w:pPr>
+      <w:r>
+        <w:rPr>
+          <w:rFonts w:cs="Consolas"/>
+          <w:b/>
+          <w:szCs w:val="19"/>
+        </w:rPr>
+        <w:t>Positive Modifiers:</w:t>
+      </w:r>
+    </w:p>
+    <w:p>
+      <w:pPr>
+        <w:autoSpaceDE w:val="0"/>
+        <w:autoSpaceDN w:val="0"/>
+        <w:adjustRightInd w:val="0"/>
+        <w:spacing w:after="0" w:line="240" w:lineRule="auto"/>
+        <w:rPr>
+          <w:rFonts w:cs="Consolas"/>
+          <w:szCs w:val="19"/>
+        </w:rPr>
+      </w:pPr>
+    </w:p>
+    <w:p>
+      <w:pPr>
+        <w:autoSpaceDE w:val="0"/>
+        <w:autoSpaceDN w:val="0"/>
+        <w:adjustRightInd w:val="0"/>
+        <w:spacing w:after="0" w:line="240" w:lineRule="auto"/>
+        <w:rPr>
+          <w:rFonts w:cs="Consolas"/>
+          <w:szCs w:val="19"/>
+        </w:rPr>
+      </w:pPr>
+      <w:r>
+        <w:rPr>
+          <w:rFonts w:cs="Consolas"/>
+          <w:b/>
+          <w:szCs w:val="19"/>
+        </w:rPr>
+        <w:t>Negative Modifiers:</w:t>
+      </w:r>
+    </w:p>
+    <w:p>
+      <w:pPr>
+        <w:autoSpaceDE w:val="0"/>
+        <w:autoSpaceDN w:val="0"/>
+        <w:adjustRightInd w:val="0"/>
+        <w:spacing w:after="0" w:line="240" w:lineRule="auto"/>
+        <w:rPr>
+          <w:rFonts w:cs="Consolas"/>
+          <w:szCs w:val="19"/>
+        </w:rPr>
+      </w:pPr>
+    </w:p>
+    <w:p>
+      <w:pPr>
+        <w:autoSpaceDE w:val="0"/>
+        <w:autoSpaceDN w:val="0"/>
+        <w:adjustRightInd w:val="0"/>
+        <w:spacing w:after="0" w:line="240" w:lineRule="auto"/>
+        <w:rPr>
+          <w:rFonts w:cs="Consolas"/>
+          <w:b/>
+          <w:szCs w:val="19"/>
+        </w:rPr>
+      </w:pPr>
+      <w:r>
+        <w:rPr>
+          <w:rFonts w:cs="Consolas"/>
+          <w:b/>
+          <w:szCs w:val="19"/>
+        </w:rPr>
+        <w:t>Race Skills:</w:t>
+      </w:r>
+    </w:p>
+    <w:p>
+      <w:pPr>
+        <w:autoSpaceDE w:val="0"/>
+        <w:autoSpaceDN w:val="0"/>
+        <w:adjustRightInd w:val="0"/>
+        <w:spacing w:after="0" w:line="240" w:lineRule="auto"/>
+        <w:rPr>
+          <w:rFonts w:cs="Consolas"/>
+          <w:szCs w:val="19"/>
+        </w:rPr>
+      </w:pPr>
       <w:proofErr w:type="spellStart"/>
       <w:r>
-        <w:t>halflings</w:t>
+        <w:rPr>
+          <w:rFonts w:cs="Consolas"/>
+          <w:szCs w:val="19"/>
+        </w:rPr>
+        <w:t>Infravision</w:t>
       </w:r>
       <w:proofErr w:type="spellEnd"/>
       <w:r>
+        <w:rPr>
+          <w:rFonts w:cs="Consolas"/>
+          <w:szCs w:val="19"/>
+        </w:rPr>
         <w:t xml:space="preserve">: </w:t>
       </w:r>
-      <w:proofErr w:type="spellStart"/>
-      <w:r>
-        <w:t>Hairfeets</w:t>
-      </w:r>
-      <w:proofErr w:type="spellEnd"/>
-      <w:r>
-        <w:t xml:space="preserve">, </w:t>
-      </w:r>
-      <w:proofErr w:type="spellStart"/>
-      <w:r>
-        <w:t>Tallfellows</w:t>
-      </w:r>
-      <w:proofErr w:type="spellEnd"/>
-      <w:r>
-        <w:t xml:space="preserve">, and Stouts, where </w:t>
-      </w:r>
-      <w:proofErr w:type="spellStart"/>
-      <w:r>
-        <w:t>Hairfeets</w:t>
-      </w:r>
-      <w:proofErr w:type="spellEnd"/>
-      <w:r>
-        <w:t xml:space="preserve"> being the most common type.</w:t>
-      </w:r>
-    </w:p>
-    <w:p>
-      <w:pPr>
-        <w:spacing w:after="0" w:line="240" w:lineRule="auto"/>
-      </w:pPr>
-    </w:p>
-    <w:p>
-      <w:pPr>
-        <w:spacing w:after="0" w:line="240" w:lineRule="auto"/>
-        <w:rPr>
-          <w:rFonts w:cs="Consolas"/>
-          <w:b/>
-          <w:szCs w:val="19"/>
-        </w:rPr>
-      </w:pPr>
-      <w:r>
-        <w:rPr>
-          <w:rFonts w:cs="Consolas"/>
-          <w:b/>
-          <w:szCs w:val="19"/>
-        </w:rPr>
-        <w:t>Available Classes:</w:t>
-      </w:r>
-    </w:p>
-    <w:p>
-      <w:pPr>
-        <w:autoSpaceDE w:val="0"/>
-        <w:autoSpaceDN w:val="0"/>
-        <w:adjustRightInd w:val="0"/>
-        <w:spacing w:after="0" w:line="240" w:lineRule="auto"/>
-        <w:rPr>
-          <w:rFonts w:cs="Consolas"/>
-          <w:szCs w:val="19"/>
-        </w:rPr>
-      </w:pPr>
-      <w:r>
-        <w:rPr>
-          <w:rFonts w:cs="Consolas"/>
-          <w:szCs w:val="19"/>
-        </w:rPr>
-        <w:t>Cleric</w:t>
-      </w:r>
-    </w:p>
-    <w:p>
-      <w:pPr>
-        <w:autoSpaceDE w:val="0"/>
-        <w:autoSpaceDN w:val="0"/>
-        <w:adjustRightInd w:val="0"/>
-        <w:spacing w:after="0" w:line="240" w:lineRule="auto"/>
-        <w:rPr>
-          <w:rFonts w:cs="Consolas"/>
-          <w:szCs w:val="19"/>
-        </w:rPr>
-      </w:pPr>
-      <w:r>
-        <w:rPr>
-          <w:rFonts w:cs="Consolas"/>
-          <w:szCs w:val="19"/>
-        </w:rPr>
-        <w:t>Fighter</w:t>
-      </w:r>
-    </w:p>
-    <w:p>
-      <w:pPr>
-        <w:autoSpaceDE w:val="0"/>
-        <w:autoSpaceDN w:val="0"/>
-        <w:adjustRightInd w:val="0"/>
-        <w:spacing w:after="0" w:line="240" w:lineRule="auto"/>
-        <w:rPr>
-          <w:rFonts w:cs="Consolas"/>
-          <w:szCs w:val="19"/>
-        </w:rPr>
-      </w:pPr>
-      <w:r>
-        <w:rPr>
-          <w:rFonts w:cs="Consolas"/>
-          <w:szCs w:val="19"/>
-        </w:rPr>
-        <w:t>Thief</w:t>
-      </w:r>
-    </w:p>
-    <w:p>
-      <w:pPr>
-        <w:autoSpaceDE w:val="0"/>
-        <w:autoSpaceDN w:val="0"/>
-        <w:adjustRightInd w:val="0"/>
-        <w:spacing w:after="0" w:line="240" w:lineRule="auto"/>
-        <w:rPr>
-          <w:rFonts w:cs="Consolas"/>
-          <w:b/>
-          <w:szCs w:val="19"/>
-        </w:rPr>
-      </w:pPr>
-      <w:r>
-        <w:rPr>
-          <w:rFonts w:cs="Consolas"/>
-          <w:b/>
-          <w:szCs w:val="19"/>
-        </w:rPr>
-        <w:t>Multi-Classes:</w:t>
-      </w:r>
-    </w:p>
-    <w:p>
-      <w:pPr>
-        <w:autoSpaceDE w:val="0"/>
-        <w:autoSpaceDN w:val="0"/>
-        <w:adjustRightInd w:val="0"/>
-        <w:spacing w:after="0" w:line="240" w:lineRule="auto"/>
-        <w:rPr>
-          <w:rFonts w:cs="Consolas"/>
-          <w:szCs w:val="19"/>
-        </w:rPr>
-      </w:pPr>
-      <w:r>
-        <w:rPr>
-          <w:rFonts w:cs="Consolas"/>
-          <w:szCs w:val="19"/>
-        </w:rPr>
-        <w:t>Fighter/Thief</w:t>
-      </w:r>
-    </w:p>
-    <w:p>
-      <w:pPr>
-        <w:autoSpaceDE w:val="0"/>
-        <w:autoSpaceDN w:val="0"/>
-        <w:adjustRightInd w:val="0"/>
-        <w:spacing w:after="0" w:line="240" w:lineRule="auto"/>
-        <w:rPr>
-          <w:rFonts w:cs="Consolas"/>
-          <w:szCs w:val="19"/>
-        </w:rPr>
-      </w:pPr>
-    </w:p>
-    <w:p>
-      <w:pPr>
-        <w:autoSpaceDE w:val="0"/>
-        <w:autoSpaceDN w:val="0"/>
-        <w:adjustRightInd w:val="0"/>
-        <w:spacing w:after="0" w:line="240" w:lineRule="auto"/>
-        <w:rPr>
-          <w:rFonts w:cs="Consolas"/>
-          <w:b/>
-          <w:szCs w:val="19"/>
-        </w:rPr>
-      </w:pPr>
-      <w:r>
-        <w:rPr>
-          <w:rFonts w:cs="Consolas"/>
-          <w:b/>
-          <w:szCs w:val="19"/>
-        </w:rPr>
-        <w:t>Positive Modifiers:</w:t>
-      </w:r>
-    </w:p>
-    <w:p>
-      <w:pPr>
-        <w:autoSpaceDE w:val="0"/>
-        <w:autoSpaceDN w:val="0"/>
-        <w:adjustRightInd w:val="0"/>
-        <w:spacing w:after="0" w:line="240" w:lineRule="auto"/>
-        <w:rPr>
-          <w:rFonts w:cs="Consolas"/>
-          <w:szCs w:val="19"/>
-        </w:rPr>
-      </w:pPr>
-      <w:r>
-        <w:rPr>
-          <w:rFonts w:cs="Consolas"/>
-          <w:szCs w:val="19"/>
-        </w:rPr>
-        <w:t>Dexterity: +1</w:t>
-      </w:r>
-      <w:r>
-        <w:rPr>
-          <w:rFonts w:cs="Consolas"/>
-          <w:szCs w:val="19"/>
-        </w:rPr>
-        <w:t xml:space="preserve"> </w:t>
-      </w:r>
-    </w:p>
-    <w:p>
-      <w:pPr>
-        <w:autoSpaceDE w:val="0"/>
-        <w:autoSpaceDN w:val="0"/>
-        <w:adjustRightInd w:val="0"/>
-        <w:spacing w:after="0" w:line="240" w:lineRule="auto"/>
-        <w:rPr>
-          <w:rFonts w:cs="Consolas"/>
-          <w:szCs w:val="19"/>
-        </w:rPr>
-      </w:pPr>
-      <w:r>
-        <w:rPr>
-          <w:rFonts w:cs="Consolas"/>
-          <w:szCs w:val="19"/>
-        </w:rPr>
-        <w:t>Constitution Saving Throw: +1 for every 3 Constitution Point</w:t>
-      </w:r>
-      <w:r>
-        <w:rPr>
-          <w:rFonts w:cs="Consolas"/>
-          <w:szCs w:val="19"/>
-        </w:rPr>
-        <w:t>s, against Magical Items/Spells</w:t>
-      </w:r>
-      <w:r>
-        <w:rPr>
-          <w:rFonts w:cs="Consolas"/>
-          <w:szCs w:val="19"/>
-        </w:rPr>
-        <w:t xml:space="preserve"> and Poisons</w:t>
-      </w:r>
-    </w:p>
-    <w:p>
-      <w:pPr>
-        <w:autoSpaceDE w:val="0"/>
-        <w:autoSpaceDN w:val="0"/>
-        <w:adjustRightInd w:val="0"/>
-        <w:spacing w:after="0" w:line="240" w:lineRule="auto"/>
-        <w:rPr>
-          <w:rFonts w:cs="Consolas"/>
-          <w:szCs w:val="19"/>
-        </w:rPr>
-      </w:pPr>
-      <w:r>
-        <w:rPr>
-          <w:rFonts w:cs="Consolas"/>
-          <w:szCs w:val="19"/>
-        </w:rPr>
-        <w:t xml:space="preserve">Damage: +1 to </w:t>
-      </w:r>
-      <w:r>
-        <w:rPr>
-          <w:rFonts w:cs="Consolas"/>
-          <w:szCs w:val="19"/>
-        </w:rPr>
-        <w:t>Thrown weapons and slings</w:t>
-      </w:r>
-    </w:p>
-    <w:p>
-      <w:pPr>
-        <w:autoSpaceDE w:val="0"/>
-        <w:autoSpaceDN w:val="0"/>
-        <w:adjustRightInd w:val="0"/>
-        <w:spacing w:after="0" w:line="240" w:lineRule="auto"/>
-        <w:rPr>
-          <w:rFonts w:cs="Consolas"/>
-          <w:szCs w:val="19"/>
-        </w:rPr>
-      </w:pPr>
-      <w:r>
-        <w:rPr>
-          <w:rFonts w:cs="Consolas"/>
-          <w:szCs w:val="19"/>
-        </w:rPr>
-        <w:t>Surprise Attacks: -4 for opponent, -2 if opening a door (elf must not be wearing metal armor, alone or with a full party of elves/</w:t>
-      </w:r>
-      <w:proofErr w:type="spellStart"/>
-      <w:r>
-        <w:rPr>
-          <w:rFonts w:cs="Consolas"/>
-          <w:szCs w:val="19"/>
-        </w:rPr>
-        <w:t>half</w:t>
-      </w:r>
-      <w:r>
-        <w:rPr>
-          <w:rFonts w:cs="Consolas"/>
-          <w:szCs w:val="19"/>
-        </w:rPr>
-        <w:t>l</w:t>
-      </w:r>
-      <w:r>
-        <w:rPr>
-          <w:rFonts w:cs="Consolas"/>
-          <w:szCs w:val="19"/>
-        </w:rPr>
-        <w:t>ing</w:t>
-      </w:r>
-      <w:proofErr w:type="spellEnd"/>
-      <w:r>
-        <w:rPr>
-          <w:rFonts w:cs="Consolas"/>
-          <w:szCs w:val="19"/>
-        </w:rPr>
-        <w:t xml:space="preserve">, </w:t>
-      </w:r>
-      <w:r>
-        <w:rPr>
-          <w:rFonts w:cs="Consolas"/>
-          <w:szCs w:val="19"/>
-        </w:rPr>
-        <w:t>also not in metal armor, or 90'</w:t>
-      </w:r>
-      <w:r>
-        <w:rPr>
-          <w:rFonts w:cs="Consolas"/>
-          <w:szCs w:val="19"/>
-        </w:rPr>
-        <w:t xml:space="preserve"> feet away from their group)</w:t>
-      </w:r>
-    </w:p>
-    <w:p>
-      <w:pPr>
-        <w:autoSpaceDE w:val="0"/>
-        <w:autoSpaceDN w:val="0"/>
-        <w:adjustRightInd w:val="0"/>
-        <w:spacing w:after="0" w:line="240" w:lineRule="auto"/>
-        <w:rPr>
-          <w:rFonts w:cs="Consolas"/>
-          <w:szCs w:val="19"/>
-        </w:rPr>
-      </w:pPr>
-    </w:p>
-    <w:p>
-      <w:pPr>
-        <w:autoSpaceDE w:val="0"/>
-        <w:autoSpaceDN w:val="0"/>
-        <w:adjustRightInd w:val="0"/>
-        <w:spacing w:after="0" w:line="240" w:lineRule="auto"/>
-        <w:rPr>
-          <w:rFonts w:cs="Consolas"/>
-          <w:b/>
-          <w:szCs w:val="19"/>
-        </w:rPr>
-      </w:pPr>
-      <w:r>
-        <w:rPr>
-          <w:rFonts w:cs="Consolas"/>
-          <w:b/>
-          <w:szCs w:val="19"/>
-        </w:rPr>
-        <w:t>Negative Modifiers:</w:t>
-      </w:r>
-    </w:p>
-    <w:p>
-      <w:pPr>
-        <w:autoSpaceDE w:val="0"/>
-        <w:autoSpaceDN w:val="0"/>
-        <w:adjustRightInd w:val="0"/>
-        <w:spacing w:after="0" w:line="240" w:lineRule="auto"/>
-        <w:rPr>
-          <w:rFonts w:cs="Consolas"/>
-          <w:szCs w:val="19"/>
-        </w:rPr>
-      </w:pPr>
-      <w:r>
-        <w:rPr>
-          <w:rFonts w:cs="Consolas"/>
-          <w:szCs w:val="19"/>
-        </w:rPr>
-        <w:t>Strength</w:t>
-      </w:r>
-      <w:r>
-        <w:rPr>
-          <w:rFonts w:cs="Consolas"/>
-          <w:szCs w:val="19"/>
-        </w:rPr>
-        <w:t>: -1</w:t>
-      </w:r>
-    </w:p>
-    <w:p>
-      <w:pPr>
-        <w:autoSpaceDE w:val="0"/>
-        <w:autoSpaceDN w:val="0"/>
-        <w:adjustRightInd w:val="0"/>
-        <w:spacing w:after="0" w:line="240" w:lineRule="auto"/>
-        <w:rPr>
-          <w:rFonts w:cs="Consolas"/>
-          <w:szCs w:val="19"/>
-        </w:rPr>
-      </w:pPr>
-    </w:p>
-    <w:p>
-      <w:pPr>
-        <w:autoSpaceDE w:val="0"/>
-        <w:autoSpaceDN w:val="0"/>
-        <w:adjustRightInd w:val="0"/>
-        <w:spacing w:after="0" w:line="240" w:lineRule="auto"/>
-        <w:rPr>
-          <w:rFonts w:cs="Consolas"/>
-          <w:b/>
-          <w:szCs w:val="19"/>
-        </w:rPr>
-      </w:pPr>
-      <w:r>
-        <w:rPr>
-          <w:rFonts w:cs="Consolas"/>
-          <w:b/>
-          <w:szCs w:val="19"/>
-        </w:rPr>
-        <w:t>Race Skills:</w:t>
-      </w:r>
-    </w:p>
-    <w:p>
-      <w:pPr>
-        <w:autoSpaceDE w:val="0"/>
-        <w:autoSpaceDN w:val="0"/>
-        <w:adjustRightInd w:val="0"/>
-        <w:spacing w:after="0" w:line="240" w:lineRule="auto"/>
-        <w:rPr>
-          <w:rFonts w:cs="Consolas"/>
-          <w:szCs w:val="19"/>
-        </w:rPr>
-      </w:pPr>
-      <w:proofErr w:type="spellStart"/>
-      <w:r>
-        <w:rPr>
-          <w:rFonts w:cs="Consolas"/>
-          <w:szCs w:val="19"/>
-        </w:rPr>
-        <w:t>Infravision</w:t>
-      </w:r>
-      <w:proofErr w:type="spellEnd"/>
-      <w:r>
-        <w:rPr>
-          <w:rFonts w:cs="Consolas"/>
-          <w:szCs w:val="19"/>
-        </w:rPr>
-        <w:t>: Upon Character creation normal (0’), half (30’) and full (60’), 15%, 25% and 75% chance, respectively</w:t>
-      </w:r>
-      <w:r>
-        <w:rPr>
-          <w:rFonts w:cs="Consolas"/>
-          <w:szCs w:val="19"/>
-        </w:rPr>
-        <w:t xml:space="preserve"> </w:t>
-      </w:r>
-    </w:p>
-    <w:p>
-      <w:pPr>
-        <w:autoSpaceDE w:val="0"/>
-        <w:autoSpaceDN w:val="0"/>
-        <w:adjustRightInd w:val="0"/>
-        <w:spacing w:after="0" w:line="240" w:lineRule="auto"/>
-        <w:rPr>
-          <w:rFonts w:cs="Consolas"/>
-          <w:szCs w:val="19"/>
-        </w:rPr>
-      </w:pPr>
-      <w:r>
-        <w:rPr>
-          <w:rFonts w:cs="Consolas"/>
-          <w:szCs w:val="19"/>
-        </w:rPr>
-        <w:t>Detect/Determine from 10'</w:t>
-      </w:r>
-      <w:r>
-        <w:rPr>
-          <w:rFonts w:cs="Consolas"/>
-          <w:szCs w:val="19"/>
-        </w:rPr>
-        <w:t xml:space="preserve"> away</w:t>
-      </w:r>
-      <w:r>
-        <w:rPr>
-          <w:rFonts w:cs="Consolas"/>
-          <w:szCs w:val="19"/>
-        </w:rPr>
-        <w:t xml:space="preserve"> (only if character is half/full Stout)</w:t>
-      </w:r>
-      <w:r>
-        <w:rPr>
-          <w:rFonts w:cs="Consolas"/>
-          <w:szCs w:val="19"/>
-        </w:rPr>
-        <w:t>:</w:t>
-      </w:r>
-      <w:r>
-        <w:rPr>
-          <w:rFonts w:cs="Consolas"/>
-          <w:szCs w:val="19"/>
-        </w:rPr>
-        <w:t xml:space="preserve"> </w:t>
-      </w:r>
-    </w:p>
-    <w:p>
-      <w:pPr>
-        <w:autoSpaceDE w:val="0"/>
-        <w:autoSpaceDN w:val="0"/>
-        <w:adjustRightInd w:val="0"/>
-        <w:spacing w:after="0" w:line="240" w:lineRule="auto"/>
-        <w:rPr>
-          <w:rFonts w:cs="Consolas"/>
-          <w:szCs w:val="19"/>
-        </w:rPr>
-      </w:pPr>
-      <w:r>
-        <w:rPr>
-          <w:rFonts w:cs="Consolas"/>
-          <w:szCs w:val="19"/>
-        </w:rPr>
-        <w:t>G</w:t>
-      </w:r>
-      <w:r>
-        <w:rPr>
-          <w:rFonts w:cs="Consolas"/>
-          <w:szCs w:val="19"/>
-        </w:rPr>
-        <w:t>rade o</w:t>
-      </w:r>
-      <w:r>
-        <w:rPr>
-          <w:rFonts w:cs="Consolas"/>
-          <w:szCs w:val="19"/>
-        </w:rPr>
-        <w:t>r slope in a passage: 1-3 on 1d4</w:t>
-      </w:r>
-    </w:p>
-    <w:p>
-      <w:pPr>
-        <w:autoSpaceDE w:val="0"/>
-        <w:autoSpaceDN w:val="0"/>
-        <w:adjustRightInd w:val="0"/>
-        <w:spacing w:after="0" w:line="240" w:lineRule="auto"/>
-        <w:rPr>
-          <w:rFonts w:cs="Consolas"/>
-          <w:szCs w:val="19"/>
-        </w:rPr>
-      </w:pPr>
-      <w:r>
-        <w:rPr>
-          <w:rFonts w:cs="Consolas"/>
-          <w:szCs w:val="19"/>
-        </w:rPr>
-        <w:t>Approximate direction underground: 1-3 on 1d6</w:t>
-      </w:r>
-    </w:p>
-    <w:p>
-      <w:pPr>
-        <w:spacing w:after="0" w:line="240" w:lineRule="auto"/>
-        <w:rPr>
-          <w:sz w:val="28"/>
-        </w:rPr>
-      </w:pPr>
-    </w:p>
-    <w:p>
-      <w:pPr>
-        <w:spacing w:after="0" w:line="240" w:lineRule="auto"/>
-        <w:rPr>
-          <w:b/>
-          <w:sz w:val="28"/>
-        </w:rPr>
-      </w:pPr>
-      <w:r>
-        <w:rPr>
-          <w:b/>
-          <w:sz w:val="28"/>
-        </w:rPr>
-        <w:lastRenderedPageBreak/>
-        <w:t>Human</w:t>
-      </w:r>
-      <w:r>
-        <w:rPr>
-          <w:b/>
-          <w:sz w:val="28"/>
-        </w:rPr>
-        <w:t>:</w:t>
-      </w:r>
-    </w:p>
-    <w:p>
-      <w:pPr>
-        <w:spacing w:after="0" w:line="240" w:lineRule="auto"/>
-        <w:rPr>
-          <w:sz w:val="20"/>
-        </w:rPr>
-      </w:pPr>
-    </w:p>
-    <w:p>
-      <w:pPr>
-        <w:spacing w:after="0" w:line="240" w:lineRule="auto"/>
-      </w:pPr>
-      <w:r>
-        <w:t xml:space="preserve">Humans are exactly as we find them on Earth, ranging from pale to very dark skin. Average height of 5’10” and can live up to 120 years old. </w:t>
-      </w:r>
-      <w:r>
-        <w:t xml:space="preserve">Humans are the most social and tolerant of all the other races. </w:t>
-      </w:r>
+      <w:r>
+        <w:rPr>
+          <w:rFonts w:cs="Consolas"/>
+          <w:szCs w:val="19"/>
+        </w:rPr>
+        <w:t>Normal (0’ away)</w:t>
+      </w:r>
+    </w:p>
+    <w:p>
+      <w:pPr>
+        <w:autoSpaceDE w:val="0"/>
+        <w:autoSpaceDN w:val="0"/>
+        <w:adjustRightInd w:val="0"/>
+        <w:spacing w:after="0" w:line="240" w:lineRule="auto"/>
+        <w:rPr>
+          <w:rFonts w:cs="Consolas"/>
+          <w:szCs w:val="19"/>
+        </w:rPr>
+      </w:pPr>
+    </w:p>
+    <w:p>
+      <w:pPr>
+        <w:autoSpaceDE w:val="0"/>
+        <w:autoSpaceDN w:val="0"/>
+        <w:adjustRightInd w:val="0"/>
+        <w:spacing w:after="0" w:line="240" w:lineRule="auto"/>
+        <w:rPr>
+          <w:rFonts w:cs="Consolas"/>
+          <w:szCs w:val="19"/>
+        </w:rPr>
+      </w:pPr>
       <w:bookmarkStart w:id="0" w:name="_GoBack"/>
       <w:bookmarkEnd w:id="0"/>
-      <w:r>
-        <w:t xml:space="preserve"> Due to their natural qualities, they tend to be major powers in the world and have ruled empires, whereas the other races, due to their own racial qualities, would find it difficult to achieve. </w:t>
-      </w:r>
-    </w:p>
-    <w:p>
-      <w:pPr>
-        <w:spacing w:after="0" w:line="240" w:lineRule="auto"/>
-      </w:pPr>
-    </w:p>
-    <w:p>
-      <w:pPr>
-        <w:spacing w:after="0" w:line="240" w:lineRule="auto"/>
-        <w:rPr>
-          <w:rFonts w:cs="Consolas"/>
-          <w:b/>
-          <w:szCs w:val="19"/>
-        </w:rPr>
-      </w:pPr>
-      <w:r>
-        <w:rPr>
-          <w:rFonts w:cs="Consolas"/>
-          <w:b/>
-          <w:szCs w:val="19"/>
-        </w:rPr>
-        <w:t>Available Classes:</w:t>
-      </w:r>
-    </w:p>
-    <w:p>
-      <w:pPr>
-        <w:autoSpaceDE w:val="0"/>
-        <w:autoSpaceDN w:val="0"/>
-        <w:adjustRightInd w:val="0"/>
-        <w:spacing w:after="0" w:line="240" w:lineRule="auto"/>
-        <w:rPr>
-          <w:rFonts w:cs="Consolas"/>
-          <w:szCs w:val="19"/>
-        </w:rPr>
-      </w:pPr>
-      <w:r>
-        <w:rPr>
-          <w:rFonts w:cs="Consolas"/>
-          <w:szCs w:val="19"/>
-        </w:rPr>
-        <w:t>Any Class</w:t>
-      </w:r>
-    </w:p>
-    <w:p>
-      <w:pPr>
-        <w:autoSpaceDE w:val="0"/>
-        <w:autoSpaceDN w:val="0"/>
-        <w:adjustRightInd w:val="0"/>
-        <w:spacing w:after="0" w:line="240" w:lineRule="auto"/>
-        <w:rPr>
-          <w:rFonts w:cs="Consolas"/>
-          <w:b/>
-          <w:szCs w:val="19"/>
-        </w:rPr>
-      </w:pPr>
-      <w:r>
-        <w:rPr>
-          <w:rFonts w:cs="Consolas"/>
-          <w:b/>
-          <w:szCs w:val="19"/>
-        </w:rPr>
-        <w:t>Multi-Classes:</w:t>
-      </w:r>
-    </w:p>
-    <w:p>
-      <w:pPr>
-        <w:autoSpaceDE w:val="0"/>
-        <w:autoSpaceDN w:val="0"/>
-        <w:adjustRightInd w:val="0"/>
-        <w:spacing w:after="0" w:line="240" w:lineRule="auto"/>
-        <w:rPr>
-          <w:rFonts w:cs="Consolas"/>
-          <w:szCs w:val="19"/>
-        </w:rPr>
-      </w:pPr>
-      <w:r>
-        <w:rPr>
-          <w:rFonts w:cs="Consolas"/>
-          <w:szCs w:val="19"/>
-        </w:rPr>
-        <w:t>Any up to 3</w:t>
-      </w:r>
-    </w:p>
-    <w:p>
-      <w:pPr>
-        <w:autoSpaceDE w:val="0"/>
-        <w:autoSpaceDN w:val="0"/>
-        <w:adjustRightInd w:val="0"/>
-        <w:spacing w:after="0" w:line="240" w:lineRule="auto"/>
-        <w:rPr>
-          <w:rFonts w:cs="Consolas"/>
-          <w:szCs w:val="19"/>
-        </w:rPr>
-      </w:pPr>
-    </w:p>
-    <w:p>
-      <w:pPr>
-        <w:autoSpaceDE w:val="0"/>
-        <w:autoSpaceDN w:val="0"/>
-        <w:adjustRightInd w:val="0"/>
-        <w:spacing w:after="0" w:line="240" w:lineRule="auto"/>
-        <w:rPr>
-          <w:rFonts w:cs="Consolas"/>
-          <w:b/>
-          <w:szCs w:val="19"/>
-        </w:rPr>
-      </w:pPr>
-      <w:r>
-        <w:rPr>
-          <w:rFonts w:cs="Consolas"/>
-          <w:b/>
-          <w:szCs w:val="19"/>
-        </w:rPr>
-        <w:t>Positive Modifiers:</w:t>
-      </w:r>
-    </w:p>
-    <w:p>
-      <w:pPr>
-        <w:autoSpaceDE w:val="0"/>
-        <w:autoSpaceDN w:val="0"/>
-        <w:adjustRightInd w:val="0"/>
-        <w:spacing w:after="0" w:line="240" w:lineRule="auto"/>
-        <w:rPr>
-          <w:rFonts w:cs="Consolas"/>
-          <w:szCs w:val="19"/>
-        </w:rPr>
-      </w:pPr>
-    </w:p>
-    <w:p>
-      <w:pPr>
-        <w:autoSpaceDE w:val="0"/>
-        <w:autoSpaceDN w:val="0"/>
-        <w:adjustRightInd w:val="0"/>
-        <w:spacing w:after="0" w:line="240" w:lineRule="auto"/>
-        <w:rPr>
-          <w:rFonts w:cs="Consolas"/>
-          <w:szCs w:val="19"/>
-        </w:rPr>
-      </w:pPr>
-      <w:r>
-        <w:rPr>
-          <w:rFonts w:cs="Consolas"/>
-          <w:b/>
-          <w:szCs w:val="19"/>
-        </w:rPr>
-        <w:t>Negative Modifiers:</w:t>
-      </w:r>
-    </w:p>
-    <w:p>
-      <w:pPr>
-        <w:autoSpaceDE w:val="0"/>
-        <w:autoSpaceDN w:val="0"/>
-        <w:adjustRightInd w:val="0"/>
-        <w:spacing w:after="0" w:line="240" w:lineRule="auto"/>
-        <w:rPr>
-          <w:rFonts w:cs="Consolas"/>
-          <w:szCs w:val="19"/>
-        </w:rPr>
-      </w:pPr>
-    </w:p>
-    <w:p>
-      <w:pPr>
-        <w:autoSpaceDE w:val="0"/>
-        <w:autoSpaceDN w:val="0"/>
-        <w:adjustRightInd w:val="0"/>
-        <w:spacing w:after="0" w:line="240" w:lineRule="auto"/>
-        <w:rPr>
-          <w:rFonts w:cs="Consolas"/>
-          <w:b/>
-          <w:szCs w:val="19"/>
-        </w:rPr>
-      </w:pPr>
-      <w:r>
-        <w:rPr>
-          <w:rFonts w:cs="Consolas"/>
-          <w:b/>
-          <w:szCs w:val="19"/>
-        </w:rPr>
-        <w:t>Race Skills:</w:t>
-      </w:r>
-    </w:p>
-    <w:p>
-      <w:pPr>
-        <w:autoSpaceDE w:val="0"/>
-        <w:autoSpaceDN w:val="0"/>
-        <w:adjustRightInd w:val="0"/>
-        <w:spacing w:after="0" w:line="240" w:lineRule="auto"/>
-        <w:rPr>
-          <w:rFonts w:cs="Consolas"/>
-          <w:szCs w:val="19"/>
-        </w:rPr>
-      </w:pPr>
-      <w:proofErr w:type="spellStart"/>
-      <w:r>
-        <w:rPr>
-          <w:rFonts w:cs="Consolas"/>
-          <w:szCs w:val="19"/>
-        </w:rPr>
-        <w:t>Infravision</w:t>
-      </w:r>
-      <w:proofErr w:type="spellEnd"/>
-      <w:r>
-        <w:rPr>
-          <w:rFonts w:cs="Consolas"/>
-          <w:szCs w:val="19"/>
-        </w:rPr>
-        <w:t xml:space="preserve">: </w:t>
-      </w:r>
-      <w:r>
-        <w:rPr>
-          <w:rFonts w:cs="Consolas"/>
-          <w:szCs w:val="19"/>
-        </w:rPr>
-        <w:t>Normal (0’ away)</w:t>
-      </w:r>
-    </w:p>
-    <w:p>
-      <w:pPr>
-        <w:autoSpaceDE w:val="0"/>
-        <w:autoSpaceDN w:val="0"/>
-        <w:adjustRightInd w:val="0"/>
-        <w:spacing w:after="0" w:line="240" w:lineRule="auto"/>
-        <w:rPr>
-          <w:rFonts w:cs="Consolas"/>
-          <w:szCs w:val="19"/>
-        </w:rPr>
-      </w:pPr>
     </w:p>
     <w:sectPr>
       <w:pgSz w:w="12240" w:h="15840"/>

</xml_diff>